<commit_message>
Word y Do File COVID
Estos son las ultimas actualizacion de los documentos a las 7:35pm del 8 mayo 2020
</commit_message>
<xml_diff>
--- a/Analisis - Efectos del COVID19.docx
+++ b/Analisis - Efectos del COVID19.docx
@@ -1653,7 +1653,7 @@
           <w:color w:val="auto"/>
           <w:lang w:val="es-ES"/>
         </w:rPr>
-        <w:t>*Aca hay que hacer el analsis de los correlogramas para GINI</w:t>
+        <w:t>Para el caso del coefiente De Gini  vemos una caída relativamente suave en las correlaciones mientras el número de los rezagos aumenta. Y con un patrón con autocorrelacion negativa empezando a partir del rezago número 8 asimismo, la autocorrelacion parcial cae abruptamente en el segundo periodo  con este patrón de correlograma podemos intuir que la serie del coefciente de Gini  no tiene tendencia estocástica algo que se tiene que confirmar atraves de una  prueba de raíz unitaria.</w:t>
       </w:r>
     </w:p>
     <w:p>
@@ -1706,45 +1706,6 @@
         </w:rPr>
         <w:t xml:space="preserve"> aumentado.</w:t>
       </w:r>
-    </w:p>
-    <w:p>
-      <w:pPr>
-        <w:rPr>
-          <w:rStyle w:val="IntenseEmphasis"/>
-          <w:b w:val="0"/>
-          <w:bCs w:val="0"/>
-          <w:i w:val="0"/>
-          <w:iCs w:val="0"/>
-          <w:color w:val="FFC000"/>
-          <w:lang w:val="es-ES"/>
-        </w:rPr>
-      </w:pPr>
-    </w:p>
-    <w:p>
-      <w:pPr>
-        <w:rPr>
-          <w:rStyle w:val="IntenseEmphasis"/>
-          <w:b w:val="0"/>
-          <w:bCs w:val="0"/>
-          <w:i w:val="0"/>
-          <w:iCs w:val="0"/>
-          <w:color w:val="FFC000"/>
-          <w:lang w:val="es-ES"/>
-        </w:rPr>
-      </w:pPr>
-    </w:p>
-    <w:p>
-      <w:pPr>
-        <w:rPr>
-          <w:rStyle w:val="IntenseEmphasis"/>
-          <w:b w:val="0"/>
-          <w:bCs w:val="0"/>
-          <w:i w:val="0"/>
-          <w:iCs w:val="0"/>
-          <w:color w:val="FFC000"/>
-          <w:lang w:val="es-ES"/>
-        </w:rPr>
-      </w:pPr>
     </w:p>
     <w:p>
       <w:pPr>

</xml_diff>